<commit_message>
trabalho de itcc atualizado
</commit_message>
<xml_diff>
--- a/5º periodo/Introdução ao TCC/Trabalho - entrega - fase final/Pre-projeto - final - ITCC.docx
+++ b/5º periodo/Introdução ao TCC/Trabalho - entrega - fase final/Pre-projeto - final - ITCC.docx
@@ -1174,13 +1174,6 @@
     </w:p>
     <w:p>
       <w:pPr>
-        <w:spacing w:line="480" w:lineRule="auto"/>
-        <w:ind w:firstLine="284"/>
-        <w:jc w:val="both"/>
-      </w:pPr>
-    </w:p>
-    <w:p>
-      <w:pPr>
         <w:numPr>
           <w:ilvl w:val="0"/>
           <w:numId w:val="5"/>
@@ -1241,23 +1234,40 @@
           <w:bCs/>
           <w:color w:val="000000" w:themeColor="text1"/>
         </w:rPr>
-        <w:t>Mas o que tem a ver moda com a necessidade dos deficientes auditivos?</w:t>
+        <w:t>Mas o que tem a ver moda com a necessi</w:t>
       </w:r>
       <w:r>
         <w:rPr>
           <w:bCs/>
           <w:color w:val="000000" w:themeColor="text1"/>
         </w:rPr>
-        <w:br/>
-        <w:t xml:space="preserve">Muitas pessoas procuram vestir-se de acordo com o que a moda rege, ou então com roupas </w:t>
-      </w:r>
-      <w:r>
+        <w:t>dade dos deficientes auditivos?</w:t>
+      </w:r>
+    </w:p>
+    <w:p>
+      <w:pPr>
+        <w:spacing w:line="480" w:lineRule="auto"/>
+        <w:ind w:firstLine="284"/>
+        <w:jc w:val="both"/>
         <w:rPr>
           <w:bCs/>
           <w:color w:val="000000" w:themeColor="text1"/>
         </w:rPr>
+      </w:pPr>
+      <w:r>
+        <w:rPr>
+          <w:bCs/>
+          <w:color w:val="000000" w:themeColor="text1"/>
+        </w:rPr>
+        <w:t xml:space="preserve">Muitas pessoas procuram vestir-se de acordo com o que a moda rege, ou então com roupas que, visualmente, pareçam agradáveis, porém não há essa grande procura em atender esse </w:t>
+      </w:r>
+      <w:r>
+        <w:rPr>
+          <w:bCs/>
+          <w:color w:val="000000" w:themeColor="text1"/>
+        </w:rPr>
         <w:lastRenderedPageBreak/>
-        <w:t>que, visualmente, pareçam agradáveis, porém não há essa grande procura em atender esse público, de responder suas perguntas. Eu, por experiência e convivência com esse público, observo que a grande dificuldade que eles enfrentam é entender o que está escrito em uma revista, ou o que está sendo falado em um vídeo, ou até mesmo em um desfile.</w:t>
+        <w:t>público, de responder suas perguntas. Eu, por experiência e convivência com esse público, observo que a grande dificuldade que eles enfrentam é entender o que está escrito em uma revista, ou o que está sendo falado em um vídeo, ou até mesmo em um desfile.</w:t>
       </w:r>
     </w:p>
     <w:p>
@@ -1424,11 +1434,11 @@
         <w:t>público</w:t>
       </w:r>
       <w:r>
-        <w:t xml:space="preserve">, mais especificamente de deficientes auditivos que tentam se manter nessa linha de avanço, mas pela simples falta da dificuldade de comunicação não conseguem manter um padrão, onde </w:t>
+        <w:t xml:space="preserve">, mais especificamente de deficientes auditivos que tentam se manter nessa linha de avanço, mas pela simples falta da dificuldade de comunicação não conseguem manter um padrão, onde alguns recorrem para meios tecnológicos de ajuda, alguns deles suprem algumas necessidades </w:t>
       </w:r>
       <w:r>
         <w:lastRenderedPageBreak/>
-        <w:t xml:space="preserve">alguns recorrem para meios tecnológicos de ajuda, alguns deles suprem algumas necessidades tal como dicas, explicações, etc. mas ao mais desejada por eles é uma comunicação </w:t>
+        <w:t xml:space="preserve">tal como dicas, explicações, etc. mas ao mais desejada por eles é uma comunicação </w:t>
       </w:r>
       <w:r>
         <w:t>fácil e legível ao seu entendimento.</w:t>
@@ -1441,12 +1451,7 @@
         <w:jc w:val="both"/>
       </w:pPr>
       <w:r>
-        <w:t>Portanto, com o desenvolvimento de um aplicativo que reúna tais características de explicação sobre moda, interpretação do que está</w:t>
-      </w:r>
-      <w:bookmarkStart w:id="0" w:name="_GoBack"/>
-      <w:bookmarkEnd w:id="0"/>
-      <w:r>
-        <w:t xml:space="preserve"> sendo falado e, principalmente, clareza do assunto tratado, faça com que a o entendimento e conceito do público alvo melhore nesse ponto.</w:t>
+        <w:t>Portanto, com o desenvolvimento de um aplicativo que reúna tais características de explicação sobre moda, interpretação do que está sendo falado e, principalmente, clareza do assunto tratado, faça com que a o entendimento e conceito do público alvo melhore nesse ponto.</w:t>
       </w:r>
     </w:p>
     <w:p>
@@ -1468,34 +1473,298 @@
         </w:rPr>
         <w:t>METODOLOGIA</w:t>
       </w:r>
-    </w:p>
-    <w:p>
-      <w:pPr>
-        <w:spacing w:line="480" w:lineRule="auto"/>
-        <w:ind w:firstLine="284"/>
-        <w:jc w:val="both"/>
-      </w:pPr>
-      <w:r>
-        <w:rPr>
-          <w:b/>
-        </w:rPr>
-        <w:tab/>
-      </w:r>
-      <w:r>
-        <w:t xml:space="preserve">Descreva aqui a metodologia adotada para alcançar </w:t>
-      </w:r>
-      <w:r>
-        <w:t>seus objetivos</w:t>
-      </w:r>
-    </w:p>
-    <w:p>
-      <w:pPr>
-        <w:numPr>
-          <w:ilvl w:val="1"/>
-          <w:numId w:val="5"/>
-        </w:numPr>
-        <w:spacing w:line="480" w:lineRule="auto"/>
-        <w:ind w:left="0" w:firstLine="284"/>
+      <w:r>
+        <w:rPr>
+          <w:b/>
+        </w:rPr>
+        <w:t xml:space="preserve"> DO PROJETO</w:t>
+      </w:r>
+    </w:p>
+    <w:p>
+      <w:pPr>
+        <w:spacing w:line="480" w:lineRule="auto"/>
+        <w:ind w:firstLine="284"/>
+        <w:jc w:val="both"/>
+      </w:pPr>
+      <w:r>
+        <w:t xml:space="preserve">Um trabalho, seja sua classificação de tese, conclusão de curso, monografia, etc. segue um modelo de metodologia, </w:t>
+      </w:r>
+      <w:r>
+        <w:t xml:space="preserve">contribuindo para seu fácil entendimento. Segundo </w:t>
+      </w:r>
+      <w:r>
+        <w:t>SILVA; TAFNER</w:t>
+      </w:r>
+      <w:r>
+        <w:t xml:space="preserve"> (</w:t>
+      </w:r>
+      <w:r>
+        <w:t>2006</w:t>
+      </w:r>
+      <w:r>
+        <w:t>, p. 108</w:t>
+      </w:r>
+      <w:r>
+        <w:t>)</w:t>
+      </w:r>
+      <w:r>
+        <w:t xml:space="preserve"> e </w:t>
+      </w:r>
+      <w:r>
+        <w:t>LAKATOS; MARCONI</w:t>
+      </w:r>
+      <w:r>
+        <w:t xml:space="preserve"> (</w:t>
+      </w:r>
+      <w:r>
+        <w:t>2010</w:t>
+      </w:r>
+      <w:r>
+        <w:t>, p</w:t>
+      </w:r>
+      <w:r>
+        <w:t>.</w:t>
+      </w:r>
+      <w:r>
+        <w:t xml:space="preserve"> 65</w:t>
+      </w:r>
+      <w:r>
+        <w:t>)</w:t>
+      </w:r>
+      <w:r>
+        <w:t>.</w:t>
+      </w:r>
+    </w:p>
+    <w:p>
+      <w:pPr>
+        <w:ind w:left="2693" w:firstLine="284"/>
+        <w:jc w:val="both"/>
+        <w:rPr>
+          <w:sz w:val="22"/>
+        </w:rPr>
+      </w:pPr>
+      <w:r>
+        <w:rPr>
+          <w:sz w:val="22"/>
+        </w:rPr>
+        <w:t xml:space="preserve">A elaboração dos trabalhos científicos </w:t>
+      </w:r>
+      <w:r>
+        <w:rPr>
+          <w:sz w:val="22"/>
+        </w:rPr>
+        <w:t xml:space="preserve">tem como finalidade desenvolver soluções para problemas cotidianos, ou </w:t>
+      </w:r>
+      <w:r>
+        <w:rPr>
+          <w:sz w:val="22"/>
+        </w:rPr>
+        <w:t>até</w:t>
+      </w:r>
+      <w:r>
+        <w:rPr>
+          <w:sz w:val="22"/>
+        </w:rPr>
+        <w:t xml:space="preserve"> fora do comum, utilizando meios científicos e acadêmicos</w:t>
+      </w:r>
+      <w:r>
+        <w:rPr>
+          <w:sz w:val="22"/>
+        </w:rPr>
+        <w:t xml:space="preserve">, obedecendo </w:t>
+      </w:r>
+      <w:r>
+        <w:rPr>
+          <w:sz w:val="22"/>
+        </w:rPr>
+        <w:t>as normas preestabelecidas e com fins a que se destinam. Podem ser inéditos ou originais e não só contribuírem para a ampliação do conhecimento ou a compreensão de certos problemas, mas também servirem de modelo ou oferecerem subsídios para outros trabalhos.</w:t>
+      </w:r>
+    </w:p>
+    <w:p>
+      <w:pPr>
+        <w:ind w:left="2694" w:firstLine="284"/>
+        <w:jc w:val="both"/>
+        <w:rPr>
+          <w:sz w:val="22"/>
+        </w:rPr>
+      </w:pPr>
+    </w:p>
+    <w:p>
+      <w:pPr>
+        <w:spacing w:line="480" w:lineRule="auto"/>
+        <w:ind w:firstLine="284"/>
+        <w:jc w:val="both"/>
+      </w:pPr>
+      <w:r>
+        <w:t xml:space="preserve">Este trabalho </w:t>
+      </w:r>
+      <w:r>
+        <w:t>segue o padrão de pesquisa</w:t>
+      </w:r>
+      <w:r>
+        <w:t xml:space="preserve"> </w:t>
+      </w:r>
+      <w:r>
+        <w:t>quantitativa e qualitativa, reunindo dados necessários para o desenvolvimento e construção de um aplicativo para um determinado p</w:t>
+      </w:r>
+      <w:r>
+        <w:t>ú</w:t>
+      </w:r>
+      <w:r>
+        <w:t>blico</w:t>
+      </w:r>
+      <w:r>
+        <w:t xml:space="preserve">, segundo a explicação de </w:t>
+      </w:r>
+      <w:r>
+        <w:t>KAUFMANN, 1977</w:t>
+      </w:r>
+      <w:r>
+        <w:t xml:space="preserve"> e Chizzotti (2006, p. 28).</w:t>
+      </w:r>
+    </w:p>
+    <w:p>
+      <w:pPr>
+        <w:ind w:left="2693" w:firstLine="284"/>
+        <w:jc w:val="both"/>
+        <w:rPr>
+          <w:sz w:val="22"/>
+        </w:rPr>
+      </w:pPr>
+      <w:r>
+        <w:rPr>
+          <w:sz w:val="22"/>
+        </w:rPr>
+        <w:t>O</w:t>
+      </w:r>
+      <w:r>
+        <w:rPr>
+          <w:sz w:val="22"/>
+        </w:rPr>
+        <w:t>s</w:t>
+      </w:r>
+      <w:r>
+        <w:rPr>
+          <w:sz w:val="22"/>
+        </w:rPr>
+        <w:t xml:space="preserve"> termo</w:t>
+      </w:r>
+      <w:r>
+        <w:rPr>
+          <w:sz w:val="22"/>
+        </w:rPr>
+        <w:t>s</w:t>
+      </w:r>
+      <w:r>
+        <w:rPr>
+          <w:sz w:val="22"/>
+        </w:rPr>
+        <w:t xml:space="preserve"> qualitativo </w:t>
+      </w:r>
+      <w:r>
+        <w:rPr>
+          <w:sz w:val="22"/>
+        </w:rPr>
+        <w:t>e quantitativo implicam em um trabalho testado e verificado com um público certo e limitado, com habilidades coerentes ao que se é retratado, procurando identificar relações de causa e efeitos entre fenômenos nos meios em que vivem, extraindo desse convívio resultados fortemente significativos.</w:t>
+      </w:r>
+    </w:p>
+    <w:p>
+      <w:pPr>
+        <w:ind w:left="2693" w:firstLine="284"/>
+        <w:jc w:val="both"/>
+        <w:rPr>
+          <w:sz w:val="22"/>
+        </w:rPr>
+      </w:pPr>
+    </w:p>
+    <w:p>
+      <w:pPr>
+        <w:spacing w:line="480" w:lineRule="auto"/>
+        <w:ind w:firstLine="284"/>
+        <w:jc w:val="both"/>
+      </w:pPr>
+      <w:r>
+        <w:t xml:space="preserve">Segundo normas regentes pela ABNT, </w:t>
+      </w:r>
+      <w:r>
+        <w:t>um documento que apresenta o resultado de um trabalho experimental ou exposição de um estudo científico retrospectivo, de tema único e bem delimitado em sua extensão, com o objetivo de reunir, analisar e interpretar informações</w:t>
+      </w:r>
+      <w:r>
+        <w:t xml:space="preserve"> d</w:t>
+      </w:r>
+      <w:r>
+        <w:t>eve evidenciar o conhecimento de literatura existente sobre o assunto</w:t>
+      </w:r>
+      <w:r>
+        <w:t xml:space="preserve"> de maneira clara sobre o problema que está sendo falado, abordando através de pesquisas de exploratória, visando a maior compreensão do problema relatado, tornando-o explicito, de tal maneira que possibilite o desenvolvimento de hipóteses para sua conclusão.</w:t>
+      </w:r>
+    </w:p>
+    <w:p>
+      <w:pPr>
+        <w:spacing w:line="480" w:lineRule="auto"/>
+        <w:ind w:firstLine="284"/>
+        <w:jc w:val="both"/>
+      </w:pPr>
+      <w:r>
+        <w:rPr>
+          <w:sz w:val="23"/>
+          <w:szCs w:val="23"/>
+        </w:rPr>
+        <w:lastRenderedPageBreak/>
+        <w:t>As metodologias de design que serão utilizadas são a metodologia de</w:t>
+      </w:r>
+      <w:r>
+        <w:rPr>
+          <w:sz w:val="23"/>
+          <w:szCs w:val="23"/>
+        </w:rPr>
+        <w:t xml:space="preserve"> </w:t>
+      </w:r>
+      <w:r>
+        <w:rPr>
+          <w:rFonts w:ascii="Georgia" w:hAnsi="Georgia"/>
+          <w:color w:val="333333"/>
+          <w:shd w:val="clear" w:color="auto" w:fill="FFFFFF"/>
+        </w:rPr>
+        <w:t>Baxter (2005)</w:t>
+      </w:r>
+      <w:r>
+        <w:rPr>
+          <w:rFonts w:ascii="Georgia" w:hAnsi="Georgia"/>
+          <w:color w:val="333333"/>
+          <w:shd w:val="clear" w:color="auto" w:fill="FFFFFF"/>
+        </w:rPr>
+        <w:t xml:space="preserve"> e a me</w:t>
+      </w:r>
+      <w:r>
+        <w:t xml:space="preserve">todologia de </w:t>
+      </w:r>
+      <w:r>
+        <w:t>Garrett (2003)</w:t>
+      </w:r>
+      <w:r>
+        <w:t xml:space="preserve">, que são focadas em projetos interativos </w:t>
+      </w:r>
+      <w:r>
+        <w:t>sob os aspectos visuais</w:t>
+      </w:r>
+      <w:r>
+        <w:t>, buscando integrar o ponto d</w:t>
+      </w:r>
+      <w:r>
+        <w:t>e</w:t>
+      </w:r>
+      <w:r>
+        <w:t xml:space="preserve"> vista dos que irão utilizar o produto final.</w:t>
+      </w:r>
+      <w:r>
+        <w:t xml:space="preserve"> </w:t>
+      </w:r>
+    </w:p>
+    <w:p>
+      <w:pPr>
+        <w:spacing w:line="480" w:lineRule="auto"/>
+        <w:ind w:firstLine="284"/>
         <w:jc w:val="both"/>
         <w:rPr>
           <w:b/>
@@ -1551,6 +1820,8 @@
       <w:r>
         <w:t xml:space="preserve"> </w:t>
       </w:r>
+      <w:bookmarkStart w:id="0" w:name="_GoBack"/>
+      <w:bookmarkEnd w:id="0"/>
     </w:p>
     <w:p>
       <w:pPr>
@@ -1656,6 +1927,93 @@
       </w:pPr>
       <w:r>
         <w:t>http://www.redalyc.org/articulo.oa?id=392437753017</w:t>
+      </w:r>
+    </w:p>
+    <w:p>
+      <w:pPr>
+        <w:autoSpaceDE w:val="0"/>
+        <w:autoSpaceDN w:val="0"/>
+        <w:adjustRightInd w:val="0"/>
+        <w:spacing w:line="480" w:lineRule="auto"/>
+        <w:ind w:firstLine="284"/>
+        <w:jc w:val="both"/>
+        <w:rPr>
+          <w:rFonts w:eastAsiaTheme="minorHAnsi"/>
+          <w:lang w:eastAsia="en-US"/>
+        </w:rPr>
+      </w:pPr>
+      <w:r>
+        <w:rPr>
+          <w:rFonts w:eastAsiaTheme="minorHAnsi"/>
+          <w:lang w:eastAsia="en-US"/>
+        </w:rPr>
+        <w:t>http://faculdadesenergia.com.br/arquivos/2013_metodologia_cientifica.pdf</w:t>
+      </w:r>
+    </w:p>
+    <w:p>
+      <w:pPr>
+        <w:autoSpaceDE w:val="0"/>
+        <w:autoSpaceDN w:val="0"/>
+        <w:adjustRightInd w:val="0"/>
+        <w:spacing w:line="480" w:lineRule="auto"/>
+        <w:ind w:firstLine="284"/>
+        <w:jc w:val="both"/>
+        <w:rPr>
+          <w:rFonts w:eastAsiaTheme="minorHAnsi"/>
+          <w:lang w:eastAsia="en-US"/>
+        </w:rPr>
+      </w:pPr>
+      <w:r>
+        <w:rPr>
+          <w:rFonts w:eastAsiaTheme="minorHAnsi"/>
+          <w:lang w:eastAsia="en-US"/>
+        </w:rPr>
+        <w:t>https://silviadesign.wordpress.com/2011/08/02/metodologia-de-projetos-desenvolvida-por-baxter-2005/</w:t>
+      </w:r>
+    </w:p>
+    <w:p>
+      <w:pPr>
+        <w:autoSpaceDE w:val="0"/>
+        <w:autoSpaceDN w:val="0"/>
+        <w:adjustRightInd w:val="0"/>
+        <w:spacing w:line="480" w:lineRule="auto"/>
+        <w:ind w:firstLine="284"/>
+        <w:jc w:val="both"/>
+        <w:rPr>
+          <w:rFonts w:eastAsiaTheme="minorHAnsi"/>
+          <w:lang w:eastAsia="en-US"/>
+        </w:rPr>
+      </w:pPr>
+      <w:r>
+        <w:rPr>
+          <w:rFonts w:eastAsiaTheme="minorHAnsi"/>
+          <w:lang w:eastAsia="en-US"/>
+        </w:rPr>
+        <w:t>https://dspace.uevora.pt/rdpc/bitstream/10174/13800/1/ISR_InvestigacaoEmDesign_ISBN_9789898550293.pdf</w:t>
+      </w:r>
+    </w:p>
+    <w:p>
+      <w:pPr>
+        <w:autoSpaceDE w:val="0"/>
+        <w:autoSpaceDN w:val="0"/>
+        <w:adjustRightInd w:val="0"/>
+        <w:spacing w:line="480" w:lineRule="auto"/>
+        <w:ind w:firstLine="284"/>
+        <w:jc w:val="both"/>
+        <w:rPr>
+          <w:rFonts w:eastAsiaTheme="minorHAnsi"/>
+          <w:lang w:eastAsia="en-US"/>
+        </w:rPr>
+      </w:pPr>
+      <w:r>
+        <w:lastRenderedPageBreak/>
+        <w:t>Metodologia para design de interfaces digitais para educação</w:t>
+      </w:r>
+      <w:r>
+        <w:t xml:space="preserve">, </w:t>
+      </w:r>
+      <w:r>
+        <w:t>Paula Caroline S. J. Passos, Patricia Alejandra Behar</w:t>
       </w:r>
     </w:p>
     <w:p>

</xml_diff>